<commit_message>
Update instructor info in syllabus
</commit_message>
<xml_diff>
--- a/syllabus/syllabus.docx
+++ b/syllabus/syllabus.docx
@@ -63,7 +63,21 @@
         <w:rPr>
           <w:rFonts w:ascii="Garamond" w:hAnsi="Garamond"/>
         </w:rPr>
-        <w:t>: Andreas Schaab (</w:t>
+        <w:t xml:space="preserve">: </w:t>
+      </w:r>
+    </w:p>
+    <w:p>
+      <w:pPr>
+        <w:jc w:val="both"/>
+        <w:rPr>
+          <w:rFonts w:ascii="Garamond" w:hAnsi="Garamond"/>
+        </w:rPr>
+      </w:pPr>
+      <w:r>
+        <w:rPr>
+          <w:rFonts w:ascii="Garamond" w:hAnsi="Garamond"/>
+        </w:rPr>
+        <w:t>Andreas Schaab (</w:t>
       </w:r>
       <w:hyperlink r:id="rId5" w:history="1">
         <w:r>
@@ -71,7 +85,7 @@
             <w:rStyle w:val="Hyperlink"/>
             <w:rFonts w:ascii="Garamond" w:hAnsi="Garamond"/>
           </w:rPr>
-          <w:t>schaab.aj@gmail.com</w:t>
+          <w:t>andreas.schaab@tse-fr.eu</w:t>
         </w:r>
       </w:hyperlink>
       <w:r>
@@ -80,11 +94,19 @@
         </w:rPr>
         <w:t>)</w:t>
       </w:r>
-      <w:r>
-        <w:rPr>
-          <w:rFonts w:ascii="Garamond" w:hAnsi="Garamond"/>
-        </w:rPr>
-        <w:t xml:space="preserve"> and Gerard </w:t>
+    </w:p>
+    <w:p>
+      <w:pPr>
+        <w:jc w:val="both"/>
+        <w:rPr>
+          <w:rFonts w:ascii="Garamond" w:hAnsi="Garamond"/>
+        </w:rPr>
+      </w:pPr>
+      <w:r>
+        <w:rPr>
+          <w:rFonts w:ascii="Garamond" w:hAnsi="Garamond"/>
+        </w:rPr>
+        <w:t xml:space="preserve">Gerard </w:t>
       </w:r>
       <w:proofErr w:type="spellStart"/>
       <w:r>
@@ -99,6 +121,35 @@
           <w:rFonts w:ascii="Garamond" w:hAnsi="Garamond"/>
         </w:rPr>
         <w:t xml:space="preserve"> </w:t>
+      </w:r>
+      <w:proofErr w:type="spellStart"/>
+      <w:r>
+        <w:rPr>
+          <w:rFonts w:ascii="Garamond" w:hAnsi="Garamond"/>
+        </w:rPr>
+        <w:t>Morera</w:t>
+      </w:r>
+      <w:proofErr w:type="spellEnd"/>
+      <w:r>
+        <w:rPr>
+          <w:rFonts w:ascii="Garamond" w:hAnsi="Garamond"/>
+        </w:rPr>
+        <w:t xml:space="preserve"> (</w:t>
+      </w:r>
+      <w:hyperlink r:id="rId6" w:history="1">
+        <w:r>
+          <w:rPr>
+            <w:rStyle w:val="Hyperlink"/>
+            <w:rFonts w:ascii="Garamond" w:hAnsi="Garamond"/>
+          </w:rPr>
+          <w:t>gerardmaideu97@gmail.com</w:t>
+        </w:r>
+      </w:hyperlink>
+      <w:r>
+        <w:rPr>
+          <w:rFonts w:ascii="Garamond" w:hAnsi="Garamond"/>
+        </w:rPr>
+        <w:t>)</w:t>
       </w:r>
     </w:p>
     <w:p>
@@ -489,19 +540,7 @@
         <w:rPr>
           <w:rFonts w:ascii="Garamond" w:hAnsi="Garamond"/>
         </w:rPr>
-        <w:t>Ljung</w:t>
-      </w:r>
-      <w:r>
-        <w:rPr>
-          <w:rFonts w:ascii="Garamond" w:hAnsi="Garamond"/>
-        </w:rPr>
-        <w:t>q</w:t>
-      </w:r>
-      <w:r>
-        <w:rPr>
-          <w:rFonts w:ascii="Garamond" w:hAnsi="Garamond"/>
-        </w:rPr>
-        <w:t>vist</w:t>
+        <w:t>Ljungqvist</w:t>
       </w:r>
       <w:proofErr w:type="spellEnd"/>
       <w:r>

</xml_diff>

<commit_message>
Update references in syllabus
</commit_message>
<xml_diff>
--- a/syllabus/syllabus.docx
+++ b/syllabus/syllabus.docx
@@ -226,6 +226,620 @@
     <w:p>
       <w:pPr>
         <w:pStyle w:val="ListParagraph"/>
+        <w:numPr>
+          <w:ilvl w:val="0"/>
+          <w:numId w:val="11"/>
+        </w:numPr>
+        <w:jc w:val="both"/>
+        <w:rPr>
+          <w:rFonts w:ascii="Garamond" w:hAnsi="Garamond"/>
+        </w:rPr>
+      </w:pPr>
+      <w:r>
+        <w:rPr>
+          <w:rFonts w:ascii="Garamond" w:hAnsi="Garamond"/>
+        </w:rPr>
+        <w:t>Difference equations</w:t>
+      </w:r>
+    </w:p>
+    <w:p>
+      <w:pPr>
+        <w:pStyle w:val="ListParagraph"/>
+        <w:numPr>
+          <w:ilvl w:val="0"/>
+          <w:numId w:val="11"/>
+        </w:numPr>
+        <w:jc w:val="both"/>
+        <w:rPr>
+          <w:rFonts w:ascii="Garamond" w:hAnsi="Garamond"/>
+        </w:rPr>
+      </w:pPr>
+      <w:r>
+        <w:rPr>
+          <w:rFonts w:ascii="Garamond" w:hAnsi="Garamond"/>
+        </w:rPr>
+        <w:t>Ordinary differential equations (we will also encounter partial differential equations)</w:t>
+      </w:r>
+    </w:p>
+    <w:p>
+      <w:pPr>
+        <w:pStyle w:val="ListParagraph"/>
+        <w:numPr>
+          <w:ilvl w:val="0"/>
+          <w:numId w:val="11"/>
+        </w:numPr>
+        <w:jc w:val="both"/>
+        <w:rPr>
+          <w:rFonts w:ascii="Garamond" w:hAnsi="Garamond"/>
+        </w:rPr>
+      </w:pPr>
+      <w:r>
+        <w:rPr>
+          <w:rFonts w:ascii="Garamond" w:hAnsi="Garamond"/>
+        </w:rPr>
+        <w:t>Probability theory: Markov chains, stochastic processes, Brownian motion, stochastic differential equations (we will also encounter stochastic calculus and Ito’s lemma)</w:t>
+      </w:r>
+    </w:p>
+    <w:p>
+      <w:pPr>
+        <w:jc w:val="both"/>
+        <w:rPr>
+          <w:rFonts w:ascii="Garamond" w:hAnsi="Garamond"/>
+        </w:rPr>
+      </w:pPr>
+    </w:p>
+    <w:p>
+      <w:pPr>
+        <w:jc w:val="both"/>
+        <w:rPr>
+          <w:rFonts w:ascii="Garamond" w:hAnsi="Garamond"/>
+        </w:rPr>
+      </w:pPr>
+      <w:r>
+        <w:rPr>
+          <w:rFonts w:ascii="Garamond" w:hAnsi="Garamond"/>
+          <w:b/>
+          <w:bCs/>
+        </w:rPr>
+        <w:t>Textbooks</w:t>
+      </w:r>
+      <w:r>
+        <w:rPr>
+          <w:rFonts w:ascii="Garamond" w:hAnsi="Garamond"/>
+          <w:b/>
+          <w:bCs/>
+        </w:rPr>
+        <w:t xml:space="preserve"> and References</w:t>
+      </w:r>
+      <w:r>
+        <w:rPr>
+          <w:rFonts w:ascii="Garamond" w:hAnsi="Garamond"/>
+        </w:rPr>
+        <w:t>: No required textbooks. But if you plan on doing research in macro, I’d strongly encourage you to get the following:</w:t>
+      </w:r>
+    </w:p>
+    <w:p>
+      <w:pPr>
+        <w:pStyle w:val="ListParagraph"/>
+        <w:numPr>
+          <w:ilvl w:val="0"/>
+          <w:numId w:val="11"/>
+        </w:numPr>
+        <w:jc w:val="both"/>
+        <w:rPr>
+          <w:rFonts w:ascii="Garamond" w:hAnsi="Garamond"/>
+        </w:rPr>
+      </w:pPr>
+      <w:r>
+        <w:rPr>
+          <w:rFonts w:ascii="Garamond" w:hAnsi="Garamond"/>
+        </w:rPr>
+        <w:t>Stokey</w:t>
+      </w:r>
+      <w:r>
+        <w:rPr>
+          <w:rFonts w:ascii="Garamond" w:hAnsi="Garamond"/>
+        </w:rPr>
+        <w:t xml:space="preserve"> and </w:t>
+      </w:r>
+      <w:r>
+        <w:rPr>
+          <w:rFonts w:ascii="Garamond" w:hAnsi="Garamond"/>
+        </w:rPr>
+        <w:t>Lucas</w:t>
+      </w:r>
+      <w:r>
+        <w:rPr>
+          <w:rFonts w:ascii="Garamond" w:hAnsi="Garamond"/>
+        </w:rPr>
+        <w:t xml:space="preserve"> [</w:t>
+      </w:r>
+      <w:r>
+        <w:rPr>
+          <w:rFonts w:ascii="Garamond" w:hAnsi="Garamond"/>
+          <w:b/>
+          <w:bCs/>
+        </w:rPr>
+        <w:t>SL</w:t>
+      </w:r>
+      <w:r>
+        <w:rPr>
+          <w:rFonts w:ascii="Garamond" w:hAnsi="Garamond"/>
+        </w:rPr>
+        <w:t>]</w:t>
+      </w:r>
+      <w:r>
+        <w:rPr>
+          <w:rFonts w:ascii="Garamond" w:hAnsi="Garamond"/>
+        </w:rPr>
+        <w:t>: Recursive methods in economic dynamics</w:t>
+      </w:r>
+    </w:p>
+    <w:p>
+      <w:pPr>
+        <w:pStyle w:val="ListParagraph"/>
+        <w:numPr>
+          <w:ilvl w:val="0"/>
+          <w:numId w:val="11"/>
+        </w:numPr>
+        <w:jc w:val="both"/>
+        <w:rPr>
+          <w:rFonts w:ascii="Garamond" w:hAnsi="Garamond"/>
+        </w:rPr>
+      </w:pPr>
+      <w:r>
+        <w:rPr>
+          <w:rFonts w:ascii="Garamond" w:hAnsi="Garamond"/>
+        </w:rPr>
+        <w:t>Ljungqvist</w:t>
+      </w:r>
+      <w:r>
+        <w:rPr>
+          <w:rFonts w:ascii="Garamond" w:hAnsi="Garamond"/>
+        </w:rPr>
+        <w:t xml:space="preserve"> and </w:t>
+      </w:r>
+      <w:r>
+        <w:rPr>
+          <w:rFonts w:ascii="Garamond" w:hAnsi="Garamond"/>
+        </w:rPr>
+        <w:t>Sargent</w:t>
+      </w:r>
+      <w:r>
+        <w:rPr>
+          <w:rFonts w:ascii="Garamond" w:hAnsi="Garamond"/>
+        </w:rPr>
+        <w:t xml:space="preserve"> [</w:t>
+      </w:r>
+      <w:r>
+        <w:rPr>
+          <w:rFonts w:ascii="Garamond" w:hAnsi="Garamond"/>
+          <w:b/>
+          <w:bCs/>
+        </w:rPr>
+        <w:t>LS</w:t>
+      </w:r>
+      <w:r>
+        <w:rPr>
+          <w:rFonts w:ascii="Garamond" w:hAnsi="Garamond"/>
+        </w:rPr>
+        <w:t>]</w:t>
+      </w:r>
+      <w:r>
+        <w:rPr>
+          <w:rFonts w:ascii="Garamond" w:hAnsi="Garamond"/>
+        </w:rPr>
+        <w:t>: Recursive macroeconomic theory</w:t>
+      </w:r>
+    </w:p>
+    <w:p>
+      <w:pPr>
+        <w:pStyle w:val="ListParagraph"/>
+        <w:numPr>
+          <w:ilvl w:val="0"/>
+          <w:numId w:val="11"/>
+        </w:numPr>
+        <w:jc w:val="both"/>
+        <w:rPr>
+          <w:rFonts w:ascii="Garamond" w:hAnsi="Garamond"/>
+        </w:rPr>
+      </w:pPr>
+      <w:r>
+        <w:rPr>
+          <w:rFonts w:ascii="Garamond" w:hAnsi="Garamond"/>
+        </w:rPr>
+        <w:t>Acemoglu</w:t>
+      </w:r>
+      <w:r>
+        <w:rPr>
+          <w:rFonts w:ascii="Garamond" w:hAnsi="Garamond"/>
+        </w:rPr>
+        <w:t xml:space="preserve"> [</w:t>
+      </w:r>
+      <w:r>
+        <w:rPr>
+          <w:rFonts w:ascii="Garamond" w:hAnsi="Garamond"/>
+          <w:b/>
+          <w:bCs/>
+        </w:rPr>
+        <w:t>A</w:t>
+      </w:r>
+      <w:r>
+        <w:rPr>
+          <w:rFonts w:ascii="Garamond" w:hAnsi="Garamond"/>
+        </w:rPr>
+        <w:t>]</w:t>
+      </w:r>
+      <w:r>
+        <w:rPr>
+          <w:rFonts w:ascii="Garamond" w:hAnsi="Garamond"/>
+        </w:rPr>
+        <w:t>: Introduction to modern economic growth</w:t>
+      </w:r>
+    </w:p>
+    <w:p>
+      <w:pPr>
+        <w:pStyle w:val="ListParagraph"/>
+        <w:numPr>
+          <w:ilvl w:val="0"/>
+          <w:numId w:val="11"/>
+        </w:numPr>
+        <w:jc w:val="both"/>
+        <w:rPr>
+          <w:rFonts w:ascii="Garamond" w:hAnsi="Garamond"/>
+        </w:rPr>
+      </w:pPr>
+      <w:r>
+        <w:rPr>
+          <w:rFonts w:ascii="Garamond" w:hAnsi="Garamond"/>
+        </w:rPr>
+        <w:t>Barro and Sala-i-Martin [</w:t>
+      </w:r>
+      <w:r>
+        <w:rPr>
+          <w:rFonts w:ascii="Garamond" w:hAnsi="Garamond"/>
+          <w:b/>
+          <w:bCs/>
+        </w:rPr>
+        <w:t>BS</w:t>
+      </w:r>
+      <w:r>
+        <w:rPr>
+          <w:rFonts w:ascii="Garamond" w:hAnsi="Garamond"/>
+        </w:rPr>
+        <w:t>]: Economic growth</w:t>
+      </w:r>
+    </w:p>
+    <w:p>
+      <w:pPr>
+        <w:pStyle w:val="ListParagraph"/>
+        <w:numPr>
+          <w:ilvl w:val="0"/>
+          <w:numId w:val="11"/>
+        </w:numPr>
+        <w:jc w:val="both"/>
+        <w:rPr>
+          <w:rFonts w:ascii="Garamond" w:hAnsi="Garamond"/>
+        </w:rPr>
+      </w:pPr>
+      <w:r>
+        <w:rPr>
+          <w:rFonts w:ascii="Garamond" w:hAnsi="Garamond"/>
+        </w:rPr>
+        <w:t>Romer</w:t>
+      </w:r>
+      <w:r>
+        <w:rPr>
+          <w:rFonts w:ascii="Garamond" w:hAnsi="Garamond"/>
+        </w:rPr>
+        <w:t>: Advanced macro</w:t>
+      </w:r>
+    </w:p>
+    <w:p>
+      <w:pPr>
+        <w:jc w:val="both"/>
+        <w:rPr>
+          <w:rFonts w:ascii="Garamond" w:hAnsi="Garamond"/>
+        </w:rPr>
+      </w:pPr>
+    </w:p>
+    <w:p>
+      <w:pPr>
+        <w:jc w:val="both"/>
+        <w:rPr>
+          <w:rFonts w:ascii="Garamond" w:hAnsi="Garamond"/>
+        </w:rPr>
+      </w:pPr>
+      <w:r>
+        <w:rPr>
+          <w:rFonts w:ascii="Garamond" w:hAnsi="Garamond"/>
+        </w:rPr>
+        <w:t>Other useful references:</w:t>
+      </w:r>
+    </w:p>
+    <w:p>
+      <w:pPr>
+        <w:pStyle w:val="ListParagraph"/>
+        <w:numPr>
+          <w:ilvl w:val="0"/>
+          <w:numId w:val="11"/>
+        </w:numPr>
+        <w:jc w:val="both"/>
+        <w:rPr>
+          <w:rFonts w:ascii="Garamond" w:hAnsi="Garamond"/>
+        </w:rPr>
+      </w:pPr>
+      <w:r>
+        <w:rPr>
+          <w:rFonts w:ascii="Garamond" w:hAnsi="Garamond"/>
+        </w:rPr>
+        <w:t>Blitzstein: Introduction to probability</w:t>
+      </w:r>
+    </w:p>
+    <w:p>
+      <w:pPr>
+        <w:pStyle w:val="ListParagraph"/>
+        <w:numPr>
+          <w:ilvl w:val="0"/>
+          <w:numId w:val="11"/>
+        </w:numPr>
+        <w:jc w:val="both"/>
+        <w:rPr>
+          <w:rFonts w:ascii="Garamond" w:hAnsi="Garamond"/>
+        </w:rPr>
+      </w:pPr>
+      <w:r>
+        <w:rPr>
+          <w:rFonts w:ascii="Garamond" w:hAnsi="Garamond"/>
+        </w:rPr>
+        <w:t>Stokey</w:t>
+      </w:r>
+      <w:r>
+        <w:rPr>
+          <w:rFonts w:ascii="Garamond" w:hAnsi="Garamond"/>
+        </w:rPr>
+        <w:t>: The economics of inaction</w:t>
+      </w:r>
+    </w:p>
+    <w:p>
+      <w:pPr>
+        <w:pStyle w:val="ListParagraph"/>
+        <w:numPr>
+          <w:ilvl w:val="0"/>
+          <w:numId w:val="11"/>
+        </w:numPr>
+        <w:jc w:val="both"/>
+        <w:rPr>
+          <w:rFonts w:ascii="Garamond" w:hAnsi="Garamond"/>
+        </w:rPr>
+      </w:pPr>
+      <w:r>
+        <w:rPr>
+          <w:rFonts w:ascii="Garamond" w:hAnsi="Garamond"/>
+        </w:rPr>
+        <w:t>Oksendal</w:t>
+      </w:r>
+      <w:r>
+        <w:rPr>
+          <w:rFonts w:ascii="Garamond" w:hAnsi="Garamond"/>
+        </w:rPr>
+        <w:t>: Stochastic differential equations</w:t>
+      </w:r>
+    </w:p>
+    <w:p>
+      <w:pPr>
+        <w:pStyle w:val="ListParagraph"/>
+        <w:numPr>
+          <w:ilvl w:val="0"/>
+          <w:numId w:val="11"/>
+        </w:numPr>
+        <w:jc w:val="both"/>
+        <w:rPr>
+          <w:rFonts w:ascii="Garamond" w:hAnsi="Garamond"/>
+        </w:rPr>
+      </w:pPr>
+      <w:r>
+        <w:rPr>
+          <w:rFonts w:ascii="Garamond" w:hAnsi="Garamond"/>
+        </w:rPr>
+        <w:t>Steele: Stochastic calculus and financial applications</w:t>
+      </w:r>
+    </w:p>
+    <w:p>
+      <w:pPr>
+        <w:pStyle w:val="ListParagraph"/>
+        <w:numPr>
+          <w:ilvl w:val="0"/>
+          <w:numId w:val="11"/>
+        </w:numPr>
+        <w:jc w:val="both"/>
+        <w:rPr>
+          <w:rFonts w:ascii="Garamond" w:hAnsi="Garamond"/>
+        </w:rPr>
+      </w:pPr>
+      <w:r>
+        <w:rPr>
+          <w:rFonts w:ascii="Garamond" w:hAnsi="Garamond"/>
+        </w:rPr>
+        <w:t>Durrett: Probability: theory and examples</w:t>
+      </w:r>
+    </w:p>
+    <w:p>
+      <w:pPr>
+        <w:pStyle w:val="ListParagraph"/>
+        <w:numPr>
+          <w:ilvl w:val="0"/>
+          <w:numId w:val="11"/>
+        </w:numPr>
+        <w:jc w:val="both"/>
+        <w:rPr>
+          <w:rFonts w:ascii="Garamond" w:hAnsi="Garamond"/>
+        </w:rPr>
+      </w:pPr>
+      <w:r>
+        <w:rPr>
+          <w:rFonts w:ascii="Garamond" w:hAnsi="Garamond"/>
+        </w:rPr>
+        <w:t xml:space="preserve">Graduate-level probability theory (Harvard Stats 210): </w:t>
+      </w:r>
+    </w:p>
+    <w:p>
+      <w:pPr>
+        <w:pStyle w:val="ListParagraph"/>
+        <w:jc w:val="both"/>
+        <w:rPr>
+          <w:rFonts w:ascii="Garamond" w:hAnsi="Garamond"/>
+        </w:rPr>
+      </w:pPr>
+      <w:r>
+        <w:rPr>
+          <w:rFonts w:ascii="Garamond" w:hAnsi="Garamond"/>
+        </w:rPr>
+        <w:t>https://www.ekzhang.com/assets/pdf/Stat_210_Notes.pdf</w:t>
+      </w:r>
+    </w:p>
+    <w:p>
+      <w:pPr>
+        <w:pStyle w:val="ListParagraph"/>
+        <w:numPr>
+          <w:ilvl w:val="0"/>
+          <w:numId w:val="11"/>
+        </w:numPr>
+        <w:jc w:val="both"/>
+        <w:rPr>
+          <w:rFonts w:ascii="Garamond" w:hAnsi="Garamond"/>
+        </w:rPr>
+      </w:pPr>
+      <w:r>
+        <w:rPr>
+          <w:rFonts w:ascii="Garamond" w:hAnsi="Garamond"/>
+        </w:rPr>
+        <w:t>LeVeque</w:t>
+      </w:r>
+      <w:r>
+        <w:rPr>
+          <w:rFonts w:ascii="Garamond" w:hAnsi="Garamond"/>
+        </w:rPr>
+        <w:t>: Finite difference methods for ordinary and partial differential equations</w:t>
+      </w:r>
+    </w:p>
+    <w:p>
+      <w:pPr>
+        <w:pStyle w:val="ListParagraph"/>
+        <w:numPr>
+          <w:ilvl w:val="0"/>
+          <w:numId w:val="11"/>
+        </w:numPr>
+        <w:jc w:val="both"/>
+        <w:rPr>
+          <w:rFonts w:ascii="Garamond" w:hAnsi="Garamond"/>
+        </w:rPr>
+      </w:pPr>
+      <w:r>
+        <w:rPr>
+          <w:rFonts w:ascii="Garamond" w:hAnsi="Garamond"/>
+        </w:rPr>
+        <w:t>Kamien</w:t>
+      </w:r>
+      <w:r>
+        <w:rPr>
+          <w:rFonts w:ascii="Garamond" w:hAnsi="Garamond"/>
+        </w:rPr>
+        <w:t xml:space="preserve"> and </w:t>
+      </w:r>
+      <w:r>
+        <w:rPr>
+          <w:rFonts w:ascii="Garamond" w:hAnsi="Garamond"/>
+        </w:rPr>
+        <w:t>Schwar</w:t>
+      </w:r>
+      <w:r>
+        <w:rPr>
+          <w:rFonts w:ascii="Garamond" w:hAnsi="Garamond"/>
+        </w:rPr>
+        <w:t>t</w:t>
+      </w:r>
+      <w:r>
+        <w:rPr>
+          <w:rFonts w:ascii="Garamond" w:hAnsi="Garamond"/>
+        </w:rPr>
+        <w:t>z</w:t>
+      </w:r>
+      <w:r>
+        <w:rPr>
+          <w:rFonts w:ascii="Garamond" w:hAnsi="Garamond"/>
+        </w:rPr>
+        <w:t xml:space="preserve"> [</w:t>
+      </w:r>
+      <w:r>
+        <w:rPr>
+          <w:rFonts w:ascii="Garamond" w:hAnsi="Garamond"/>
+          <w:b/>
+          <w:bCs/>
+        </w:rPr>
+        <w:t>KS</w:t>
+      </w:r>
+      <w:r>
+        <w:rPr>
+          <w:rFonts w:ascii="Garamond" w:hAnsi="Garamond"/>
+        </w:rPr>
+        <w:t>]</w:t>
+      </w:r>
+      <w:r>
+        <w:rPr>
+          <w:rFonts w:ascii="Garamond" w:hAnsi="Garamond"/>
+        </w:rPr>
+        <w:t>: Dynamic optimization: the calculus of variations and optimal control</w:t>
+      </w:r>
+    </w:p>
+    <w:p>
+      <w:pPr>
+        <w:pStyle w:val="ListParagraph"/>
+        <w:numPr>
+          <w:ilvl w:val="0"/>
+          <w:numId w:val="11"/>
+        </w:numPr>
+        <w:jc w:val="both"/>
+        <w:rPr>
+          <w:rFonts w:ascii="Garamond" w:hAnsi="Garamond"/>
+        </w:rPr>
+      </w:pPr>
+      <w:r>
+        <w:rPr>
+          <w:rFonts w:ascii="Garamond" w:hAnsi="Garamond"/>
+        </w:rPr>
+        <w:t>Stachurski: Economic dynamics</w:t>
+      </w:r>
+    </w:p>
+    <w:p>
+      <w:pPr>
+        <w:pStyle w:val="ListParagraph"/>
+        <w:numPr>
+          <w:ilvl w:val="0"/>
+          <w:numId w:val="11"/>
+        </w:numPr>
+        <w:jc w:val="both"/>
+        <w:rPr>
+          <w:rFonts w:ascii="Garamond" w:hAnsi="Garamond"/>
+        </w:rPr>
+      </w:pPr>
+      <w:r>
+        <w:rPr>
+          <w:rFonts w:ascii="Garamond" w:hAnsi="Garamond"/>
+        </w:rPr>
+        <w:t>Miao: Economic dynamics in discrete time</w:t>
+      </w:r>
+    </w:p>
+    <w:p>
+      <w:pPr>
+        <w:jc w:val="both"/>
+        <w:rPr>
+          <w:rFonts w:ascii="Garamond" w:hAnsi="Garamond"/>
+        </w:rPr>
+      </w:pPr>
+    </w:p>
+    <w:p>
+      <w:pPr>
         <w:jc w:val="both"/>
         <w:rPr>
           <w:rFonts w:ascii="Garamond" w:hAnsi="Garamond"/>
@@ -237,156 +851,23 @@
           <w:i/>
           <w:iCs/>
         </w:rPr>
-        <w:t>References</w:t>
-      </w:r>
-      <w:r>
-        <w:rPr>
-          <w:rFonts w:ascii="Garamond" w:hAnsi="Garamond"/>
-        </w:rPr>
-        <w:t xml:space="preserve">: How to Prove It, </w:t>
-      </w:r>
-      <w:proofErr w:type="spellStart"/>
-      <w:r>
-        <w:rPr>
-          <w:rFonts w:ascii="Garamond" w:hAnsi="Garamond"/>
-        </w:rPr>
-        <w:t>Luenberger</w:t>
-      </w:r>
-      <w:proofErr w:type="spellEnd"/>
-      <w:r>
-        <w:rPr>
-          <w:rFonts w:ascii="Garamond" w:hAnsi="Garamond"/>
-        </w:rPr>
-        <w:t>, …</w:t>
-      </w:r>
-    </w:p>
-    <w:p>
-      <w:pPr>
-        <w:jc w:val="both"/>
-        <w:rPr>
-          <w:rFonts w:ascii="Garamond" w:hAnsi="Garamond"/>
-        </w:rPr>
-      </w:pPr>
-    </w:p>
-    <w:p>
-      <w:pPr>
-        <w:pStyle w:val="ListParagraph"/>
-        <w:numPr>
-          <w:ilvl w:val="0"/>
-          <w:numId w:val="11"/>
-        </w:numPr>
-        <w:jc w:val="both"/>
-        <w:rPr>
-          <w:rFonts w:ascii="Garamond" w:hAnsi="Garamond"/>
-        </w:rPr>
-      </w:pPr>
-      <w:r>
-        <w:rPr>
-          <w:rFonts w:ascii="Garamond" w:hAnsi="Garamond"/>
-        </w:rPr>
-        <w:t>Difference equations</w:t>
-      </w:r>
-    </w:p>
-    <w:p>
-      <w:pPr>
-        <w:pStyle w:val="ListParagraph"/>
-        <w:jc w:val="both"/>
-        <w:rPr>
-          <w:rFonts w:ascii="Garamond" w:hAnsi="Garamond"/>
-        </w:rPr>
-      </w:pPr>
+        <w:t xml:space="preserve">Discrete-time Markov chains and </w:t>
+      </w:r>
       <w:r>
         <w:rPr>
           <w:rFonts w:ascii="Garamond" w:hAnsi="Garamond"/>
           <w:i/>
           <w:iCs/>
         </w:rPr>
-        <w:t>References</w:t>
-      </w:r>
-      <w:r>
-        <w:rPr>
-          <w:rFonts w:ascii="Garamond" w:hAnsi="Garamond"/>
-        </w:rPr>
-        <w:t>:</w:t>
-      </w:r>
-      <w:r>
-        <w:rPr>
-          <w:rFonts w:ascii="Garamond" w:hAnsi="Garamond"/>
-        </w:rPr>
-        <w:t xml:space="preserve"> </w:t>
-      </w:r>
-      <w:proofErr w:type="spellStart"/>
-      <w:r>
-        <w:rPr>
-          <w:rFonts w:ascii="Garamond" w:hAnsi="Garamond"/>
-        </w:rPr>
-        <w:t>Ljungqvist</w:t>
-      </w:r>
-      <w:proofErr w:type="spellEnd"/>
-      <w:r>
-        <w:rPr>
-          <w:rFonts w:ascii="Garamond" w:hAnsi="Garamond"/>
-        </w:rPr>
-        <w:t xml:space="preserve">-Sargent, </w:t>
-      </w:r>
-      <w:proofErr w:type="spellStart"/>
-      <w:r>
-        <w:rPr>
-          <w:rFonts w:ascii="Garamond" w:hAnsi="Garamond"/>
-        </w:rPr>
-        <w:t>Stachursky</w:t>
-      </w:r>
-      <w:proofErr w:type="spellEnd"/>
-      <w:r>
-        <w:rPr>
-          <w:rFonts w:ascii="Garamond" w:hAnsi="Garamond"/>
-        </w:rPr>
-        <w:t>, Miao, Acemoglu, …</w:t>
-      </w:r>
-    </w:p>
-    <w:p>
-      <w:pPr>
-        <w:pStyle w:val="ListParagraph"/>
-        <w:jc w:val="both"/>
-        <w:rPr>
-          <w:rFonts w:ascii="Garamond" w:hAnsi="Garamond"/>
-        </w:rPr>
-      </w:pPr>
-    </w:p>
-    <w:p>
-      <w:pPr>
-        <w:pStyle w:val="ListParagraph"/>
-        <w:numPr>
-          <w:ilvl w:val="0"/>
-          <w:numId w:val="11"/>
-        </w:numPr>
-        <w:jc w:val="both"/>
-        <w:rPr>
-          <w:rFonts w:ascii="Garamond" w:hAnsi="Garamond"/>
-        </w:rPr>
-      </w:pPr>
-      <w:r>
-        <w:rPr>
-          <w:rFonts w:ascii="Garamond" w:hAnsi="Garamond"/>
-        </w:rPr>
-        <w:t>Ordinary differential equations (we will also encounter partial differential equations)</w:t>
-      </w:r>
-    </w:p>
-    <w:p>
-      <w:pPr>
-        <w:pStyle w:val="ListParagraph"/>
-        <w:jc w:val="both"/>
-        <w:rPr>
-          <w:rFonts w:ascii="Garamond" w:hAnsi="Garamond"/>
-        </w:rPr>
-      </w:pPr>
+        <w:t xml:space="preserve">(stochastic) </w:t>
+      </w:r>
       <w:r>
         <w:rPr>
           <w:rFonts w:ascii="Garamond" w:hAnsi="Garamond"/>
           <w:i/>
           <w:iCs/>
         </w:rPr>
-        <w:t>References</w:t>
+        <w:t>difference equations</w:t>
       </w:r>
       <w:r>
         <w:rPr>
@@ -394,58 +875,241 @@
         </w:rPr>
         <w:t>:</w:t>
       </w:r>
-      <w:r>
-        <w:rPr>
-          <w:rFonts w:ascii="Garamond" w:hAnsi="Garamond"/>
-        </w:rPr>
-        <w:t xml:space="preserve"> Acemoglu, Barro and Sala-i-Martin, LeVeque (</w:t>
-      </w:r>
+    </w:p>
+    <w:p>
+      <w:pPr>
+        <w:pStyle w:val="ListParagraph"/>
+        <w:numPr>
+          <w:ilvl w:val="0"/>
+          <w:numId w:val="19"/>
+        </w:numPr>
+        <w:jc w:val="both"/>
+        <w:rPr>
+          <w:rFonts w:ascii="Garamond" w:hAnsi="Garamond"/>
+        </w:rPr>
+      </w:pPr>
+      <w:r>
+        <w:rPr>
+          <w:rFonts w:ascii="Garamond" w:hAnsi="Garamond"/>
+        </w:rPr>
+        <w:t>Stachurski chapters 4, 5, 6, 8, 11</w:t>
+      </w:r>
+    </w:p>
+    <w:p>
+      <w:pPr>
+        <w:pStyle w:val="ListParagraph"/>
+        <w:numPr>
+          <w:ilvl w:val="0"/>
+          <w:numId w:val="19"/>
+        </w:numPr>
+        <w:jc w:val="both"/>
+        <w:rPr>
+          <w:rFonts w:ascii="Garamond" w:hAnsi="Garamond"/>
+        </w:rPr>
+      </w:pPr>
+      <w:r>
+        <w:rPr>
+          <w:rFonts w:ascii="Garamond" w:hAnsi="Garamond"/>
+        </w:rPr>
+        <w:t>Miao chapters 1, 2, 3</w:t>
+      </w:r>
+    </w:p>
+    <w:p>
+      <w:pPr>
+        <w:pStyle w:val="ListParagraph"/>
+        <w:numPr>
+          <w:ilvl w:val="0"/>
+          <w:numId w:val="19"/>
+        </w:numPr>
+        <w:jc w:val="both"/>
+        <w:rPr>
+          <w:rFonts w:ascii="Garamond" w:hAnsi="Garamond"/>
+        </w:rPr>
+      </w:pPr>
+      <w:r>
+        <w:rPr>
+          <w:rFonts w:ascii="Garamond" w:hAnsi="Garamond"/>
+        </w:rPr>
+        <w:t>LS chapters 2</w:t>
+      </w:r>
+    </w:p>
+    <w:p>
+      <w:pPr>
+        <w:pStyle w:val="ListParagraph"/>
+        <w:numPr>
+          <w:ilvl w:val="0"/>
+          <w:numId w:val="19"/>
+        </w:numPr>
+        <w:jc w:val="both"/>
+        <w:rPr>
+          <w:rFonts w:ascii="Garamond" w:hAnsi="Garamond"/>
+        </w:rPr>
+      </w:pPr>
+      <w:r>
+        <w:rPr>
+          <w:rFonts w:ascii="Garamond" w:hAnsi="Garamond"/>
+        </w:rPr>
+        <w:t>SL chapters 6, 8</w:t>
+      </w:r>
+    </w:p>
+    <w:p>
+      <w:pPr>
+        <w:jc w:val="both"/>
+        <w:rPr>
+          <w:rFonts w:ascii="Garamond" w:hAnsi="Garamond"/>
+        </w:rPr>
+      </w:pPr>
+    </w:p>
+    <w:p>
+      <w:pPr>
+        <w:jc w:val="both"/>
+        <w:rPr>
+          <w:rFonts w:ascii="Garamond" w:hAnsi="Garamond"/>
+        </w:rPr>
+      </w:pPr>
       <w:r>
         <w:rPr>
           <w:rFonts w:ascii="Garamond" w:hAnsi="Garamond"/>
           <w:i/>
           <w:iCs/>
         </w:rPr>
-        <w:t>strongly recommended</w:t>
-      </w:r>
-      <w:r>
-        <w:rPr>
-          <w:rFonts w:ascii="Garamond" w:hAnsi="Garamond"/>
-        </w:rPr>
-        <w:t>), …</w:t>
-      </w:r>
-    </w:p>
-    <w:p>
-      <w:pPr>
-        <w:pStyle w:val="ListParagraph"/>
-        <w:jc w:val="both"/>
-        <w:rPr>
-          <w:rFonts w:ascii="Garamond" w:hAnsi="Garamond"/>
-        </w:rPr>
-      </w:pPr>
-    </w:p>
-    <w:p>
-      <w:pPr>
-        <w:pStyle w:val="ListParagraph"/>
-        <w:numPr>
-          <w:ilvl w:val="0"/>
-          <w:numId w:val="11"/>
-        </w:numPr>
-        <w:jc w:val="both"/>
-        <w:rPr>
-          <w:rFonts w:ascii="Garamond" w:hAnsi="Garamond"/>
-        </w:rPr>
-      </w:pPr>
-      <w:r>
-        <w:rPr>
-          <w:rFonts w:ascii="Garamond" w:hAnsi="Garamond"/>
-        </w:rPr>
-        <w:t>Probability theory: Markov chains, stochastic processes, Brownian motion, stochastic differential equations (we will also encounter stochastic calculus and Ito’s lemma)</w:t>
-      </w:r>
-    </w:p>
-    <w:p>
-      <w:pPr>
-        <w:pStyle w:val="ListParagraph"/>
+        <w:lastRenderedPageBreak/>
+        <w:t>Differential equations</w:t>
+      </w:r>
+      <w:r>
+        <w:rPr>
+          <w:rFonts w:ascii="Garamond" w:hAnsi="Garamond"/>
+        </w:rPr>
+        <w:t>:</w:t>
+      </w:r>
+    </w:p>
+    <w:p>
+      <w:pPr>
+        <w:pStyle w:val="ListParagraph"/>
+        <w:numPr>
+          <w:ilvl w:val="0"/>
+          <w:numId w:val="20"/>
+        </w:numPr>
+        <w:jc w:val="both"/>
+        <w:rPr>
+          <w:rFonts w:ascii="Garamond" w:hAnsi="Garamond"/>
+        </w:rPr>
+      </w:pPr>
+      <w:proofErr w:type="spellStart"/>
+      <w:proofErr w:type="gramStart"/>
+      <w:r>
+        <w:rPr>
+          <w:rFonts w:ascii="Garamond" w:hAnsi="Garamond"/>
+        </w:rPr>
+        <w:t>A</w:t>
+      </w:r>
+      <w:proofErr w:type="spellEnd"/>
+      <w:proofErr w:type="gramEnd"/>
+      <w:r>
+        <w:rPr>
+          <w:rFonts w:ascii="Garamond" w:hAnsi="Garamond"/>
+        </w:rPr>
+        <w:t xml:space="preserve"> appendix B</w:t>
+      </w:r>
+    </w:p>
+    <w:p>
+      <w:pPr>
+        <w:pStyle w:val="ListParagraph"/>
+        <w:numPr>
+          <w:ilvl w:val="0"/>
+          <w:numId w:val="20"/>
+        </w:numPr>
+        <w:jc w:val="both"/>
+        <w:rPr>
+          <w:rFonts w:ascii="Garamond" w:hAnsi="Garamond"/>
+        </w:rPr>
+      </w:pPr>
+      <w:r>
+        <w:rPr>
+          <w:rFonts w:ascii="Garamond" w:hAnsi="Garamond"/>
+        </w:rPr>
+        <w:t>BS appendix A.1 through A.3</w:t>
+      </w:r>
+    </w:p>
+    <w:p>
+      <w:pPr>
+        <w:pStyle w:val="ListParagraph"/>
+        <w:numPr>
+          <w:ilvl w:val="0"/>
+          <w:numId w:val="20"/>
+        </w:numPr>
+        <w:jc w:val="both"/>
+        <w:rPr>
+          <w:rFonts w:ascii="Garamond" w:hAnsi="Garamond"/>
+        </w:rPr>
+      </w:pPr>
+      <w:r>
+        <w:rPr>
+          <w:rFonts w:ascii="Garamond" w:hAnsi="Garamond"/>
+        </w:rPr>
+        <w:t>BS chapters 2, 3</w:t>
+      </w:r>
+    </w:p>
+    <w:p>
+      <w:pPr>
+        <w:pStyle w:val="ListParagraph"/>
+        <w:numPr>
+          <w:ilvl w:val="0"/>
+          <w:numId w:val="20"/>
+        </w:numPr>
+        <w:jc w:val="both"/>
+        <w:rPr>
+          <w:rFonts w:ascii="Garamond" w:hAnsi="Garamond"/>
+        </w:rPr>
+      </w:pPr>
+      <w:r>
+        <w:rPr>
+          <w:rFonts w:ascii="Garamond" w:hAnsi="Garamond"/>
+        </w:rPr>
+        <w:t>LeVeque (entire book)</w:t>
+      </w:r>
+    </w:p>
+    <w:p>
+      <w:pPr>
+        <w:pStyle w:val="ListParagraph"/>
+        <w:numPr>
+          <w:ilvl w:val="0"/>
+          <w:numId w:val="20"/>
+        </w:numPr>
+        <w:jc w:val="both"/>
+        <w:rPr>
+          <w:rFonts w:ascii="Garamond" w:hAnsi="Garamond"/>
+        </w:rPr>
+      </w:pPr>
+      <w:r>
+        <w:rPr>
+          <w:rFonts w:ascii="Garamond" w:hAnsi="Garamond"/>
+        </w:rPr>
+        <w:t>KS (entire book</w:t>
+      </w:r>
+      <w:r>
+        <w:rPr>
+          <w:rFonts w:ascii="Garamond" w:hAnsi="Garamond"/>
+        </w:rPr>
+        <w:t xml:space="preserve"> on calc of variations and optimal control theory</w:t>
+      </w:r>
+      <w:r>
+        <w:rPr>
+          <w:rFonts w:ascii="Garamond" w:hAnsi="Garamond"/>
+        </w:rPr>
+        <w:t>)</w:t>
+      </w:r>
+    </w:p>
+    <w:p>
+      <w:pPr>
+        <w:jc w:val="both"/>
+        <w:rPr>
+          <w:rFonts w:ascii="Garamond" w:hAnsi="Garamond"/>
+        </w:rPr>
+      </w:pPr>
+    </w:p>
+    <w:p>
+      <w:pPr>
         <w:jc w:val="both"/>
         <w:rPr>
           <w:rFonts w:ascii="Garamond" w:hAnsi="Garamond"/>
@@ -457,219 +1121,214 @@
           <w:i/>
           <w:iCs/>
         </w:rPr>
-        <w:t>References</w:t>
-      </w:r>
-      <w:r>
-        <w:rPr>
-          <w:rFonts w:ascii="Garamond" w:hAnsi="Garamond"/>
-        </w:rPr>
-        <w:t xml:space="preserve">: Oksendal, … </w:t>
-      </w:r>
-    </w:p>
-    <w:p>
-      <w:pPr>
-        <w:jc w:val="both"/>
-        <w:rPr>
-          <w:rFonts w:ascii="Garamond" w:hAnsi="Garamond"/>
-        </w:rPr>
-      </w:pPr>
-    </w:p>
-    <w:p>
-      <w:pPr>
-        <w:jc w:val="both"/>
-        <w:rPr>
-          <w:rFonts w:ascii="Garamond" w:hAnsi="Garamond"/>
-        </w:rPr>
-      </w:pPr>
-    </w:p>
-    <w:p>
-      <w:pPr>
-        <w:jc w:val="both"/>
-        <w:rPr>
-          <w:rFonts w:ascii="Garamond" w:hAnsi="Garamond"/>
-        </w:rPr>
-      </w:pPr>
-      <w:r>
-        <w:rPr>
-          <w:rFonts w:ascii="Garamond" w:hAnsi="Garamond"/>
-          <w:b/>
-          <w:bCs/>
-        </w:rPr>
-        <w:t>Textbooks</w:t>
-      </w:r>
-      <w:r>
-        <w:rPr>
-          <w:rFonts w:ascii="Garamond" w:hAnsi="Garamond"/>
-        </w:rPr>
-        <w:t>: No required textbooks. But if you plan on doing research in macro, I’d strongly encourage you to get the following:</w:t>
-      </w:r>
-    </w:p>
-    <w:p>
-      <w:pPr>
-        <w:pStyle w:val="ListParagraph"/>
-        <w:numPr>
-          <w:ilvl w:val="0"/>
-          <w:numId w:val="11"/>
-        </w:numPr>
-        <w:jc w:val="both"/>
-        <w:rPr>
-          <w:rFonts w:ascii="Garamond" w:hAnsi="Garamond"/>
-        </w:rPr>
-      </w:pPr>
-      <w:r>
-        <w:rPr>
-          <w:rFonts w:ascii="Garamond" w:hAnsi="Garamond"/>
-        </w:rPr>
-        <w:t>Stokey-Lucas</w:t>
-      </w:r>
-    </w:p>
-    <w:p>
-      <w:pPr>
-        <w:pStyle w:val="ListParagraph"/>
-        <w:numPr>
-          <w:ilvl w:val="0"/>
-          <w:numId w:val="11"/>
-        </w:numPr>
-        <w:jc w:val="both"/>
-        <w:rPr>
-          <w:rFonts w:ascii="Garamond" w:hAnsi="Garamond"/>
-        </w:rPr>
-      </w:pPr>
-      <w:proofErr w:type="spellStart"/>
-      <w:r>
-        <w:rPr>
-          <w:rFonts w:ascii="Garamond" w:hAnsi="Garamond"/>
-        </w:rPr>
-        <w:t>Ljungqvist</w:t>
-      </w:r>
-      <w:proofErr w:type="spellEnd"/>
-      <w:r>
-        <w:rPr>
-          <w:rFonts w:ascii="Garamond" w:hAnsi="Garamond"/>
-        </w:rPr>
-        <w:t>-Sargent</w:t>
-      </w:r>
-    </w:p>
-    <w:p>
-      <w:pPr>
-        <w:pStyle w:val="ListParagraph"/>
-        <w:numPr>
-          <w:ilvl w:val="0"/>
-          <w:numId w:val="11"/>
-        </w:numPr>
-        <w:jc w:val="both"/>
-        <w:rPr>
-          <w:rFonts w:ascii="Garamond" w:hAnsi="Garamond"/>
-        </w:rPr>
-      </w:pPr>
-      <w:r>
-        <w:rPr>
-          <w:rFonts w:ascii="Garamond" w:hAnsi="Garamond"/>
-        </w:rPr>
-        <w:t>Acemoglu</w:t>
-      </w:r>
-    </w:p>
-    <w:p>
-      <w:pPr>
-        <w:pStyle w:val="ListParagraph"/>
-        <w:numPr>
-          <w:ilvl w:val="0"/>
-          <w:numId w:val="11"/>
-        </w:numPr>
-        <w:jc w:val="both"/>
-        <w:rPr>
-          <w:rFonts w:ascii="Garamond" w:hAnsi="Garamond"/>
-        </w:rPr>
-      </w:pPr>
-      <w:r>
-        <w:rPr>
-          <w:rFonts w:ascii="Garamond" w:hAnsi="Garamond"/>
-        </w:rPr>
-        <w:t>Romer</w:t>
-      </w:r>
-    </w:p>
-    <w:p>
-      <w:pPr>
-        <w:pStyle w:val="ListParagraph"/>
-        <w:numPr>
-          <w:ilvl w:val="0"/>
-          <w:numId w:val="11"/>
-        </w:numPr>
-        <w:jc w:val="both"/>
-        <w:rPr>
-          <w:rFonts w:ascii="Garamond" w:hAnsi="Garamond"/>
-        </w:rPr>
-      </w:pPr>
-      <w:r>
-        <w:rPr>
-          <w:rFonts w:ascii="Garamond" w:hAnsi="Garamond"/>
-        </w:rPr>
-        <w:t>Stokey</w:t>
-      </w:r>
-    </w:p>
-    <w:p>
-      <w:pPr>
-        <w:pStyle w:val="ListParagraph"/>
-        <w:numPr>
-          <w:ilvl w:val="0"/>
-          <w:numId w:val="11"/>
-        </w:numPr>
-        <w:jc w:val="both"/>
-        <w:rPr>
-          <w:rFonts w:ascii="Garamond" w:hAnsi="Garamond"/>
-        </w:rPr>
-      </w:pPr>
-      <w:r>
-        <w:rPr>
-          <w:rFonts w:ascii="Garamond" w:hAnsi="Garamond"/>
-        </w:rPr>
-        <w:t>Oksendal</w:t>
-      </w:r>
-    </w:p>
-    <w:p>
-      <w:pPr>
-        <w:pStyle w:val="ListParagraph"/>
-        <w:numPr>
-          <w:ilvl w:val="0"/>
-          <w:numId w:val="11"/>
-        </w:numPr>
-        <w:jc w:val="both"/>
-        <w:rPr>
-          <w:rFonts w:ascii="Garamond" w:hAnsi="Garamond"/>
-        </w:rPr>
-      </w:pPr>
-      <w:r>
-        <w:rPr>
-          <w:rFonts w:ascii="Garamond" w:hAnsi="Garamond"/>
-        </w:rPr>
-        <w:t>LeVeque</w:t>
-      </w:r>
-    </w:p>
-    <w:p>
-      <w:pPr>
-        <w:pStyle w:val="ListParagraph"/>
-        <w:numPr>
-          <w:ilvl w:val="0"/>
-          <w:numId w:val="11"/>
-        </w:numPr>
-        <w:jc w:val="both"/>
-        <w:rPr>
-          <w:rFonts w:ascii="Garamond" w:hAnsi="Garamond"/>
-        </w:rPr>
-      </w:pPr>
-      <w:proofErr w:type="spellStart"/>
-      <w:r>
-        <w:rPr>
-          <w:rFonts w:ascii="Garamond" w:hAnsi="Garamond"/>
-        </w:rPr>
-        <w:t>Kamien</w:t>
-      </w:r>
-      <w:proofErr w:type="spellEnd"/>
-      <w:r>
-        <w:rPr>
-          <w:rFonts w:ascii="Garamond" w:hAnsi="Garamond"/>
-        </w:rPr>
-        <w:t>-Schwarz</w:t>
+        <w:t>Integration, measure, and probability theory</w:t>
+      </w:r>
+      <w:r>
+        <w:rPr>
+          <w:rFonts w:ascii="Garamond" w:hAnsi="Garamond"/>
+        </w:rPr>
+        <w:t>:</w:t>
+      </w:r>
+    </w:p>
+    <w:p>
+      <w:pPr>
+        <w:pStyle w:val="ListParagraph"/>
+        <w:numPr>
+          <w:ilvl w:val="0"/>
+          <w:numId w:val="19"/>
+        </w:numPr>
+        <w:jc w:val="both"/>
+        <w:rPr>
+          <w:rFonts w:ascii="Garamond" w:hAnsi="Garamond"/>
+        </w:rPr>
+      </w:pPr>
+      <w:r>
+        <w:rPr>
+          <w:rFonts w:ascii="Garamond" w:hAnsi="Garamond"/>
+        </w:rPr>
+        <w:t>Blitzstein (this is a fantastic undergraduate-level intro to probability theory)</w:t>
+      </w:r>
+    </w:p>
+    <w:p>
+      <w:pPr>
+        <w:pStyle w:val="ListParagraph"/>
+        <w:numPr>
+          <w:ilvl w:val="0"/>
+          <w:numId w:val="19"/>
+        </w:numPr>
+        <w:jc w:val="both"/>
+        <w:rPr>
+          <w:rFonts w:ascii="Garamond" w:hAnsi="Garamond"/>
+        </w:rPr>
+      </w:pPr>
+      <w:r>
+        <w:rPr>
+          <w:rFonts w:ascii="Garamond" w:hAnsi="Garamond"/>
+        </w:rPr>
+        <w:t>Durrett (entire book on probability theory)</w:t>
+      </w:r>
+    </w:p>
+    <w:p>
+      <w:pPr>
+        <w:pStyle w:val="ListParagraph"/>
+        <w:numPr>
+          <w:ilvl w:val="0"/>
+          <w:numId w:val="19"/>
+        </w:numPr>
+        <w:jc w:val="both"/>
+        <w:rPr>
+          <w:rFonts w:ascii="Garamond" w:hAnsi="Garamond"/>
+        </w:rPr>
+      </w:pPr>
+      <w:r>
+        <w:rPr>
+          <w:rFonts w:ascii="Garamond" w:hAnsi="Garamond"/>
+        </w:rPr>
+        <w:t>Stachurski chapters 7, 9</w:t>
+      </w:r>
+    </w:p>
+    <w:p>
+      <w:pPr>
+        <w:pStyle w:val="ListParagraph"/>
+        <w:numPr>
+          <w:ilvl w:val="0"/>
+          <w:numId w:val="19"/>
+        </w:numPr>
+        <w:jc w:val="both"/>
+        <w:rPr>
+          <w:rFonts w:ascii="Garamond" w:hAnsi="Garamond"/>
+        </w:rPr>
+      </w:pPr>
+      <w:r>
+        <w:rPr>
+          <w:rFonts w:ascii="Garamond" w:hAnsi="Garamond"/>
+        </w:rPr>
+        <w:t>SL chapter 7</w:t>
+      </w:r>
+    </w:p>
+    <w:p>
+      <w:pPr>
+        <w:pStyle w:val="ListParagraph"/>
+        <w:numPr>
+          <w:ilvl w:val="0"/>
+          <w:numId w:val="19"/>
+        </w:numPr>
+        <w:jc w:val="both"/>
+        <w:rPr>
+          <w:rFonts w:ascii="Garamond" w:hAnsi="Garamond"/>
+        </w:rPr>
+      </w:pPr>
+      <w:r>
+        <w:rPr>
+          <w:rFonts w:ascii="Garamond" w:hAnsi="Garamond"/>
+        </w:rPr>
+        <w:t>Miao appendix D</w:t>
+      </w:r>
+    </w:p>
+    <w:p>
+      <w:pPr>
+        <w:jc w:val="both"/>
+        <w:rPr>
+          <w:rFonts w:ascii="Garamond" w:hAnsi="Garamond"/>
+        </w:rPr>
+      </w:pPr>
+    </w:p>
+    <w:p>
+      <w:pPr>
+        <w:jc w:val="both"/>
+        <w:rPr>
+          <w:rFonts w:ascii="Garamond" w:hAnsi="Garamond"/>
+        </w:rPr>
+      </w:pPr>
+      <w:r>
+        <w:rPr>
+          <w:rFonts w:ascii="Garamond" w:hAnsi="Garamond"/>
+          <w:i/>
+          <w:iCs/>
+        </w:rPr>
+        <w:t>Stochastic processes, continuous-time Markov chains, stochastic differential equations</w:t>
+      </w:r>
+      <w:r>
+        <w:rPr>
+          <w:rFonts w:ascii="Garamond" w:hAnsi="Garamond"/>
+        </w:rPr>
+        <w:t>:</w:t>
+      </w:r>
+    </w:p>
+    <w:p>
+      <w:pPr>
+        <w:pStyle w:val="ListParagraph"/>
+        <w:numPr>
+          <w:ilvl w:val="0"/>
+          <w:numId w:val="21"/>
+        </w:numPr>
+        <w:jc w:val="both"/>
+        <w:rPr>
+          <w:rFonts w:ascii="Garamond" w:hAnsi="Garamond"/>
+        </w:rPr>
+      </w:pPr>
+      <w:r>
+        <w:rPr>
+          <w:rFonts w:ascii="Garamond" w:hAnsi="Garamond"/>
+        </w:rPr>
+        <w:t>Durrett (entire book)</w:t>
+      </w:r>
+    </w:p>
+    <w:p>
+      <w:pPr>
+        <w:pStyle w:val="ListParagraph"/>
+        <w:numPr>
+          <w:ilvl w:val="0"/>
+          <w:numId w:val="21"/>
+        </w:numPr>
+        <w:jc w:val="both"/>
+        <w:rPr>
+          <w:rFonts w:ascii="Garamond" w:hAnsi="Garamond"/>
+        </w:rPr>
+      </w:pPr>
+      <w:r>
+        <w:rPr>
+          <w:rFonts w:ascii="Garamond" w:hAnsi="Garamond"/>
+        </w:rPr>
+        <w:t>Steele (entire book)</w:t>
+      </w:r>
+    </w:p>
+    <w:p>
+      <w:pPr>
+        <w:pStyle w:val="ListParagraph"/>
+        <w:numPr>
+          <w:ilvl w:val="0"/>
+          <w:numId w:val="21"/>
+        </w:numPr>
+        <w:jc w:val="both"/>
+        <w:rPr>
+          <w:rFonts w:ascii="Garamond" w:hAnsi="Garamond"/>
+        </w:rPr>
+      </w:pPr>
+      <w:r>
+        <w:rPr>
+          <w:rFonts w:ascii="Garamond" w:hAnsi="Garamond"/>
+        </w:rPr>
+        <w:t>Oksendal (entire book)</w:t>
+      </w:r>
+    </w:p>
+    <w:p>
+      <w:pPr>
+        <w:pStyle w:val="ListParagraph"/>
+        <w:numPr>
+          <w:ilvl w:val="0"/>
+          <w:numId w:val="21"/>
+        </w:numPr>
+        <w:jc w:val="both"/>
+        <w:rPr>
+          <w:rFonts w:ascii="Garamond" w:hAnsi="Garamond"/>
+        </w:rPr>
+      </w:pPr>
+      <w:r>
+        <w:rPr>
+          <w:rFonts w:ascii="Garamond" w:hAnsi="Garamond"/>
+        </w:rPr>
+        <w:t>Stokey chapters 2, 3</w:t>
       </w:r>
     </w:p>
     <w:p>
@@ -3137,6 +3796,232 @@
     </w:lvl>
   </w:abstractNum>
   <w:abstractNum w:abstractNumId="6" w15:restartNumberingAfterBreak="0">
+    <w:nsid w:val="383C17D7"/>
+    <w:multiLevelType w:val="hybridMultilevel"/>
+    <w:tmpl w:val="91D2A058"/>
+    <w:lvl w:ilvl="0" w:tplc="04090001">
+      <w:start w:val="1"/>
+      <w:numFmt w:val="bullet"/>
+      <w:lvlText w:val=""/>
+      <w:lvlJc w:val="left"/>
+      <w:pPr>
+        <w:ind w:left="720" w:hanging="360"/>
+      </w:pPr>
+      <w:rPr>
+        <w:rFonts w:ascii="Symbol" w:hAnsi="Symbol" w:hint="default"/>
+      </w:rPr>
+    </w:lvl>
+    <w:lvl w:ilvl="1" w:tplc="04090003" w:tentative="1">
+      <w:start w:val="1"/>
+      <w:numFmt w:val="bullet"/>
+      <w:lvlText w:val="o"/>
+      <w:lvlJc w:val="left"/>
+      <w:pPr>
+        <w:ind w:left="1440" w:hanging="360"/>
+      </w:pPr>
+      <w:rPr>
+        <w:rFonts w:ascii="Courier New" w:hAnsi="Courier New" w:cs="Courier New" w:hint="default"/>
+      </w:rPr>
+    </w:lvl>
+    <w:lvl w:ilvl="2" w:tplc="04090005" w:tentative="1">
+      <w:start w:val="1"/>
+      <w:numFmt w:val="bullet"/>
+      <w:lvlText w:val=""/>
+      <w:lvlJc w:val="left"/>
+      <w:pPr>
+        <w:ind w:left="2160" w:hanging="360"/>
+      </w:pPr>
+      <w:rPr>
+        <w:rFonts w:ascii="Wingdings" w:hAnsi="Wingdings" w:hint="default"/>
+      </w:rPr>
+    </w:lvl>
+    <w:lvl w:ilvl="3" w:tplc="04090001" w:tentative="1">
+      <w:start w:val="1"/>
+      <w:numFmt w:val="bullet"/>
+      <w:lvlText w:val=""/>
+      <w:lvlJc w:val="left"/>
+      <w:pPr>
+        <w:ind w:left="2880" w:hanging="360"/>
+      </w:pPr>
+      <w:rPr>
+        <w:rFonts w:ascii="Symbol" w:hAnsi="Symbol" w:hint="default"/>
+      </w:rPr>
+    </w:lvl>
+    <w:lvl w:ilvl="4" w:tplc="04090003" w:tentative="1">
+      <w:start w:val="1"/>
+      <w:numFmt w:val="bullet"/>
+      <w:lvlText w:val="o"/>
+      <w:lvlJc w:val="left"/>
+      <w:pPr>
+        <w:ind w:left="3600" w:hanging="360"/>
+      </w:pPr>
+      <w:rPr>
+        <w:rFonts w:ascii="Courier New" w:hAnsi="Courier New" w:cs="Courier New" w:hint="default"/>
+      </w:rPr>
+    </w:lvl>
+    <w:lvl w:ilvl="5" w:tplc="04090005" w:tentative="1">
+      <w:start w:val="1"/>
+      <w:numFmt w:val="bullet"/>
+      <w:lvlText w:val=""/>
+      <w:lvlJc w:val="left"/>
+      <w:pPr>
+        <w:ind w:left="4320" w:hanging="360"/>
+      </w:pPr>
+      <w:rPr>
+        <w:rFonts w:ascii="Wingdings" w:hAnsi="Wingdings" w:hint="default"/>
+      </w:rPr>
+    </w:lvl>
+    <w:lvl w:ilvl="6" w:tplc="04090001" w:tentative="1">
+      <w:start w:val="1"/>
+      <w:numFmt w:val="bullet"/>
+      <w:lvlText w:val=""/>
+      <w:lvlJc w:val="left"/>
+      <w:pPr>
+        <w:ind w:left="5040" w:hanging="360"/>
+      </w:pPr>
+      <w:rPr>
+        <w:rFonts w:ascii="Symbol" w:hAnsi="Symbol" w:hint="default"/>
+      </w:rPr>
+    </w:lvl>
+    <w:lvl w:ilvl="7" w:tplc="04090003" w:tentative="1">
+      <w:start w:val="1"/>
+      <w:numFmt w:val="bullet"/>
+      <w:lvlText w:val="o"/>
+      <w:lvlJc w:val="left"/>
+      <w:pPr>
+        <w:ind w:left="5760" w:hanging="360"/>
+      </w:pPr>
+      <w:rPr>
+        <w:rFonts w:ascii="Courier New" w:hAnsi="Courier New" w:cs="Courier New" w:hint="default"/>
+      </w:rPr>
+    </w:lvl>
+    <w:lvl w:ilvl="8" w:tplc="04090005" w:tentative="1">
+      <w:start w:val="1"/>
+      <w:numFmt w:val="bullet"/>
+      <w:lvlText w:val=""/>
+      <w:lvlJc w:val="left"/>
+      <w:pPr>
+        <w:ind w:left="6480" w:hanging="360"/>
+      </w:pPr>
+      <w:rPr>
+        <w:rFonts w:ascii="Wingdings" w:hAnsi="Wingdings" w:hint="default"/>
+      </w:rPr>
+    </w:lvl>
+  </w:abstractNum>
+  <w:abstractNum w:abstractNumId="7" w15:restartNumberingAfterBreak="0">
+    <w:nsid w:val="44466659"/>
+    <w:multiLevelType w:val="hybridMultilevel"/>
+    <w:tmpl w:val="704EDAEA"/>
+    <w:lvl w:ilvl="0" w:tplc="04090001">
+      <w:start w:val="1"/>
+      <w:numFmt w:val="bullet"/>
+      <w:lvlText w:val=""/>
+      <w:lvlJc w:val="left"/>
+      <w:pPr>
+        <w:ind w:left="720" w:hanging="360"/>
+      </w:pPr>
+      <w:rPr>
+        <w:rFonts w:ascii="Symbol" w:hAnsi="Symbol" w:hint="default"/>
+      </w:rPr>
+    </w:lvl>
+    <w:lvl w:ilvl="1" w:tplc="04090003" w:tentative="1">
+      <w:start w:val="1"/>
+      <w:numFmt w:val="bullet"/>
+      <w:lvlText w:val="o"/>
+      <w:lvlJc w:val="left"/>
+      <w:pPr>
+        <w:ind w:left="1440" w:hanging="360"/>
+      </w:pPr>
+      <w:rPr>
+        <w:rFonts w:ascii="Courier New" w:hAnsi="Courier New" w:cs="Courier New" w:hint="default"/>
+      </w:rPr>
+    </w:lvl>
+    <w:lvl w:ilvl="2" w:tplc="04090005" w:tentative="1">
+      <w:start w:val="1"/>
+      <w:numFmt w:val="bullet"/>
+      <w:lvlText w:val=""/>
+      <w:lvlJc w:val="left"/>
+      <w:pPr>
+        <w:ind w:left="2160" w:hanging="360"/>
+      </w:pPr>
+      <w:rPr>
+        <w:rFonts w:ascii="Wingdings" w:hAnsi="Wingdings" w:hint="default"/>
+      </w:rPr>
+    </w:lvl>
+    <w:lvl w:ilvl="3" w:tplc="04090001" w:tentative="1">
+      <w:start w:val="1"/>
+      <w:numFmt w:val="bullet"/>
+      <w:lvlText w:val=""/>
+      <w:lvlJc w:val="left"/>
+      <w:pPr>
+        <w:ind w:left="2880" w:hanging="360"/>
+      </w:pPr>
+      <w:rPr>
+        <w:rFonts w:ascii="Symbol" w:hAnsi="Symbol" w:hint="default"/>
+      </w:rPr>
+    </w:lvl>
+    <w:lvl w:ilvl="4" w:tplc="04090003" w:tentative="1">
+      <w:start w:val="1"/>
+      <w:numFmt w:val="bullet"/>
+      <w:lvlText w:val="o"/>
+      <w:lvlJc w:val="left"/>
+      <w:pPr>
+        <w:ind w:left="3600" w:hanging="360"/>
+      </w:pPr>
+      <w:rPr>
+        <w:rFonts w:ascii="Courier New" w:hAnsi="Courier New" w:cs="Courier New" w:hint="default"/>
+      </w:rPr>
+    </w:lvl>
+    <w:lvl w:ilvl="5" w:tplc="04090005" w:tentative="1">
+      <w:start w:val="1"/>
+      <w:numFmt w:val="bullet"/>
+      <w:lvlText w:val=""/>
+      <w:lvlJc w:val="left"/>
+      <w:pPr>
+        <w:ind w:left="4320" w:hanging="360"/>
+      </w:pPr>
+      <w:rPr>
+        <w:rFonts w:ascii="Wingdings" w:hAnsi="Wingdings" w:hint="default"/>
+      </w:rPr>
+    </w:lvl>
+    <w:lvl w:ilvl="6" w:tplc="04090001" w:tentative="1">
+      <w:start w:val="1"/>
+      <w:numFmt w:val="bullet"/>
+      <w:lvlText w:val=""/>
+      <w:lvlJc w:val="left"/>
+      <w:pPr>
+        <w:ind w:left="5040" w:hanging="360"/>
+      </w:pPr>
+      <w:rPr>
+        <w:rFonts w:ascii="Symbol" w:hAnsi="Symbol" w:hint="default"/>
+      </w:rPr>
+    </w:lvl>
+    <w:lvl w:ilvl="7" w:tplc="04090003" w:tentative="1">
+      <w:start w:val="1"/>
+      <w:numFmt w:val="bullet"/>
+      <w:lvlText w:val="o"/>
+      <w:lvlJc w:val="left"/>
+      <w:pPr>
+        <w:ind w:left="5760" w:hanging="360"/>
+      </w:pPr>
+      <w:rPr>
+        <w:rFonts w:ascii="Courier New" w:hAnsi="Courier New" w:cs="Courier New" w:hint="default"/>
+      </w:rPr>
+    </w:lvl>
+    <w:lvl w:ilvl="8" w:tplc="04090005" w:tentative="1">
+      <w:start w:val="1"/>
+      <w:numFmt w:val="bullet"/>
+      <w:lvlText w:val=""/>
+      <w:lvlJc w:val="left"/>
+      <w:pPr>
+        <w:ind w:left="6480" w:hanging="360"/>
+      </w:pPr>
+      <w:rPr>
+        <w:rFonts w:ascii="Wingdings" w:hAnsi="Wingdings" w:hint="default"/>
+      </w:rPr>
+    </w:lvl>
+  </w:abstractNum>
+  <w:abstractNum w:abstractNumId="8" w15:restartNumberingAfterBreak="0">
     <w:nsid w:val="445B2967"/>
     <w:multiLevelType w:val="hybridMultilevel"/>
     <w:tmpl w:val="3E24780E"/>
@@ -3249,7 +4134,7 @@
       </w:rPr>
     </w:lvl>
   </w:abstractNum>
-  <w:abstractNum w:abstractNumId="7" w15:restartNumberingAfterBreak="0">
+  <w:abstractNum w:abstractNumId="9" w15:restartNumberingAfterBreak="0">
     <w:nsid w:val="46020412"/>
     <w:multiLevelType w:val="hybridMultilevel"/>
     <w:tmpl w:val="39EC7AAA"/>
@@ -3362,7 +4247,7 @@
       </w:rPr>
     </w:lvl>
   </w:abstractNum>
-  <w:abstractNum w:abstractNumId="8" w15:restartNumberingAfterBreak="0">
+  <w:abstractNum w:abstractNumId="10" w15:restartNumberingAfterBreak="0">
     <w:nsid w:val="49AC12F0"/>
     <w:multiLevelType w:val="multilevel"/>
     <w:tmpl w:val="8B6AE30A"/>
@@ -3503,7 +4388,120 @@
       </w:rPr>
     </w:lvl>
   </w:abstractNum>
-  <w:abstractNum w:abstractNumId="9" w15:restartNumberingAfterBreak="0">
+  <w:abstractNum w:abstractNumId="11" w15:restartNumberingAfterBreak="0">
+    <w:nsid w:val="587E16ED"/>
+    <w:multiLevelType w:val="hybridMultilevel"/>
+    <w:tmpl w:val="5A12C206"/>
+    <w:lvl w:ilvl="0" w:tplc="04090001">
+      <w:start w:val="1"/>
+      <w:numFmt w:val="bullet"/>
+      <w:lvlText w:val=""/>
+      <w:lvlJc w:val="left"/>
+      <w:pPr>
+        <w:ind w:left="720" w:hanging="360"/>
+      </w:pPr>
+      <w:rPr>
+        <w:rFonts w:ascii="Symbol" w:hAnsi="Symbol" w:hint="default"/>
+      </w:rPr>
+    </w:lvl>
+    <w:lvl w:ilvl="1" w:tplc="04090003" w:tentative="1">
+      <w:start w:val="1"/>
+      <w:numFmt w:val="bullet"/>
+      <w:lvlText w:val="o"/>
+      <w:lvlJc w:val="left"/>
+      <w:pPr>
+        <w:ind w:left="1440" w:hanging="360"/>
+      </w:pPr>
+      <w:rPr>
+        <w:rFonts w:ascii="Courier New" w:hAnsi="Courier New" w:cs="Courier New" w:hint="default"/>
+      </w:rPr>
+    </w:lvl>
+    <w:lvl w:ilvl="2" w:tplc="04090005" w:tentative="1">
+      <w:start w:val="1"/>
+      <w:numFmt w:val="bullet"/>
+      <w:lvlText w:val=""/>
+      <w:lvlJc w:val="left"/>
+      <w:pPr>
+        <w:ind w:left="2160" w:hanging="360"/>
+      </w:pPr>
+      <w:rPr>
+        <w:rFonts w:ascii="Wingdings" w:hAnsi="Wingdings" w:hint="default"/>
+      </w:rPr>
+    </w:lvl>
+    <w:lvl w:ilvl="3" w:tplc="04090001" w:tentative="1">
+      <w:start w:val="1"/>
+      <w:numFmt w:val="bullet"/>
+      <w:lvlText w:val=""/>
+      <w:lvlJc w:val="left"/>
+      <w:pPr>
+        <w:ind w:left="2880" w:hanging="360"/>
+      </w:pPr>
+      <w:rPr>
+        <w:rFonts w:ascii="Symbol" w:hAnsi="Symbol" w:hint="default"/>
+      </w:rPr>
+    </w:lvl>
+    <w:lvl w:ilvl="4" w:tplc="04090003" w:tentative="1">
+      <w:start w:val="1"/>
+      <w:numFmt w:val="bullet"/>
+      <w:lvlText w:val="o"/>
+      <w:lvlJc w:val="left"/>
+      <w:pPr>
+        <w:ind w:left="3600" w:hanging="360"/>
+      </w:pPr>
+      <w:rPr>
+        <w:rFonts w:ascii="Courier New" w:hAnsi="Courier New" w:cs="Courier New" w:hint="default"/>
+      </w:rPr>
+    </w:lvl>
+    <w:lvl w:ilvl="5" w:tplc="04090005" w:tentative="1">
+      <w:start w:val="1"/>
+      <w:numFmt w:val="bullet"/>
+      <w:lvlText w:val=""/>
+      <w:lvlJc w:val="left"/>
+      <w:pPr>
+        <w:ind w:left="4320" w:hanging="360"/>
+      </w:pPr>
+      <w:rPr>
+        <w:rFonts w:ascii="Wingdings" w:hAnsi="Wingdings" w:hint="default"/>
+      </w:rPr>
+    </w:lvl>
+    <w:lvl w:ilvl="6" w:tplc="04090001" w:tentative="1">
+      <w:start w:val="1"/>
+      <w:numFmt w:val="bullet"/>
+      <w:lvlText w:val=""/>
+      <w:lvlJc w:val="left"/>
+      <w:pPr>
+        <w:ind w:left="5040" w:hanging="360"/>
+      </w:pPr>
+      <w:rPr>
+        <w:rFonts w:ascii="Symbol" w:hAnsi="Symbol" w:hint="default"/>
+      </w:rPr>
+    </w:lvl>
+    <w:lvl w:ilvl="7" w:tplc="04090003" w:tentative="1">
+      <w:start w:val="1"/>
+      <w:numFmt w:val="bullet"/>
+      <w:lvlText w:val="o"/>
+      <w:lvlJc w:val="left"/>
+      <w:pPr>
+        <w:ind w:left="5760" w:hanging="360"/>
+      </w:pPr>
+      <w:rPr>
+        <w:rFonts w:ascii="Courier New" w:hAnsi="Courier New" w:cs="Courier New" w:hint="default"/>
+      </w:rPr>
+    </w:lvl>
+    <w:lvl w:ilvl="8" w:tplc="04090005" w:tentative="1">
+      <w:start w:val="1"/>
+      <w:numFmt w:val="bullet"/>
+      <w:lvlText w:val=""/>
+      <w:lvlJc w:val="left"/>
+      <w:pPr>
+        <w:ind w:left="6480" w:hanging="360"/>
+      </w:pPr>
+      <w:rPr>
+        <w:rFonts w:ascii="Wingdings" w:hAnsi="Wingdings" w:hint="default"/>
+      </w:rPr>
+    </w:lvl>
+  </w:abstractNum>
+  <w:abstractNum w:abstractNumId="12" w15:restartNumberingAfterBreak="0">
     <w:nsid w:val="594279D3"/>
     <w:multiLevelType w:val="hybridMultilevel"/>
     <w:tmpl w:val="C8AAD22A"/>
@@ -3616,7 +4614,7 @@
       </w:rPr>
     </w:lvl>
   </w:abstractNum>
-  <w:abstractNum w:abstractNumId="10" w15:restartNumberingAfterBreak="0">
+  <w:abstractNum w:abstractNumId="13" w15:restartNumberingAfterBreak="0">
     <w:nsid w:val="594F6949"/>
     <w:multiLevelType w:val="hybridMultilevel"/>
     <w:tmpl w:val="CE34413A"/>
@@ -3729,7 +4727,7 @@
       </w:rPr>
     </w:lvl>
   </w:abstractNum>
-  <w:abstractNum w:abstractNumId="11" w15:restartNumberingAfterBreak="0">
+  <w:abstractNum w:abstractNumId="14" w15:restartNumberingAfterBreak="0">
     <w:nsid w:val="608237BB"/>
     <w:multiLevelType w:val="hybridMultilevel"/>
     <w:tmpl w:val="70C25CE8"/>
@@ -3842,7 +4840,7 @@
       </w:rPr>
     </w:lvl>
   </w:abstractNum>
-  <w:abstractNum w:abstractNumId="12" w15:restartNumberingAfterBreak="0">
+  <w:abstractNum w:abstractNumId="15" w15:restartNumberingAfterBreak="0">
     <w:nsid w:val="60B120D5"/>
     <w:multiLevelType w:val="hybridMultilevel"/>
     <w:tmpl w:val="978E9CAC"/>
@@ -3955,7 +4953,7 @@
       </w:rPr>
     </w:lvl>
   </w:abstractNum>
-  <w:abstractNum w:abstractNumId="13" w15:restartNumberingAfterBreak="0">
+  <w:abstractNum w:abstractNumId="16" w15:restartNumberingAfterBreak="0">
     <w:nsid w:val="6D6C0723"/>
     <w:multiLevelType w:val="multilevel"/>
     <w:tmpl w:val="F4E0EE1E"/>
@@ -4096,7 +5094,7 @@
       </w:rPr>
     </w:lvl>
   </w:abstractNum>
-  <w:abstractNum w:abstractNumId="14" w15:restartNumberingAfterBreak="0">
+  <w:abstractNum w:abstractNumId="17" w15:restartNumberingAfterBreak="0">
     <w:nsid w:val="7515006B"/>
     <w:multiLevelType w:val="multilevel"/>
     <w:tmpl w:val="50B23BE4"/>
@@ -4237,7 +5235,7 @@
       </w:rPr>
     </w:lvl>
   </w:abstractNum>
-  <w:abstractNum w:abstractNumId="15" w15:restartNumberingAfterBreak="0">
+  <w:abstractNum w:abstractNumId="18" w15:restartNumberingAfterBreak="0">
     <w:nsid w:val="78C0333A"/>
     <w:multiLevelType w:val="multilevel"/>
     <w:tmpl w:val="FB5A3718"/>
@@ -4378,7 +5376,7 @@
       </w:rPr>
     </w:lvl>
   </w:abstractNum>
-  <w:abstractNum w:abstractNumId="16" w15:restartNumberingAfterBreak="0">
+  <w:abstractNum w:abstractNumId="19" w15:restartNumberingAfterBreak="0">
     <w:nsid w:val="7A2A0273"/>
     <w:multiLevelType w:val="hybridMultilevel"/>
     <w:tmpl w:val="E7206F0E"/>
@@ -4491,7 +5489,7 @@
       </w:rPr>
     </w:lvl>
   </w:abstractNum>
-  <w:abstractNum w:abstractNumId="17" w15:restartNumberingAfterBreak="0">
+  <w:abstractNum w:abstractNumId="20" w15:restartNumberingAfterBreak="0">
     <w:nsid w:val="7D42131B"/>
     <w:multiLevelType w:val="multilevel"/>
     <w:tmpl w:val="3F1684FE"/>
@@ -4633,31 +5631,31 @@
     </w:lvl>
   </w:abstractNum>
   <w:num w:numId="1" w16cid:durableId="1996831991">
+    <w:abstractNumId w:val="20"/>
+  </w:num>
+  <w:num w:numId="2" w16cid:durableId="206070407">
+    <w:abstractNumId w:val="18"/>
+  </w:num>
+  <w:num w:numId="3" w16cid:durableId="845024195">
+    <w:abstractNumId w:val="10"/>
+  </w:num>
+  <w:num w:numId="4" w16cid:durableId="1835603312">
     <w:abstractNumId w:val="17"/>
   </w:num>
-  <w:num w:numId="2" w16cid:durableId="206070407">
-    <w:abstractNumId w:val="15"/>
-  </w:num>
-  <w:num w:numId="3" w16cid:durableId="845024195">
-    <w:abstractNumId w:val="8"/>
-  </w:num>
-  <w:num w:numId="4" w16cid:durableId="1835603312">
-    <w:abstractNumId w:val="14"/>
-  </w:num>
   <w:num w:numId="5" w16cid:durableId="340134035">
-    <w:abstractNumId w:val="13"/>
+    <w:abstractNumId w:val="16"/>
   </w:num>
   <w:num w:numId="6" w16cid:durableId="397824875">
     <w:abstractNumId w:val="0"/>
   </w:num>
   <w:num w:numId="7" w16cid:durableId="2086222921">
-    <w:abstractNumId w:val="16"/>
+    <w:abstractNumId w:val="19"/>
   </w:num>
   <w:num w:numId="8" w16cid:durableId="135150825">
-    <w:abstractNumId w:val="10"/>
+    <w:abstractNumId w:val="13"/>
   </w:num>
   <w:num w:numId="9" w16cid:durableId="2068451708">
-    <w:abstractNumId w:val="6"/>
+    <w:abstractNumId w:val="8"/>
   </w:num>
   <w:num w:numId="10" w16cid:durableId="2064057950">
     <w:abstractNumId w:val="2"/>
@@ -4666,13 +5664,13 @@
     <w:abstractNumId w:val="1"/>
   </w:num>
   <w:num w:numId="12" w16cid:durableId="2118862132">
-    <w:abstractNumId w:val="9"/>
+    <w:abstractNumId w:val="12"/>
   </w:num>
   <w:num w:numId="13" w16cid:durableId="596641209">
     <w:abstractNumId w:val="4"/>
   </w:num>
   <w:num w:numId="14" w16cid:durableId="726415252">
-    <w:abstractNumId w:val="11"/>
+    <w:abstractNumId w:val="14"/>
   </w:num>
   <w:num w:numId="15" w16cid:durableId="1657688530">
     <w:abstractNumId w:val="3"/>
@@ -4681,10 +5679,19 @@
     <w:abstractNumId w:val="5"/>
   </w:num>
   <w:num w:numId="17" w16cid:durableId="1339846858">
+    <w:abstractNumId w:val="9"/>
+  </w:num>
+  <w:num w:numId="18" w16cid:durableId="982732692">
+    <w:abstractNumId w:val="15"/>
+  </w:num>
+  <w:num w:numId="19" w16cid:durableId="906963735">
+    <w:abstractNumId w:val="11"/>
+  </w:num>
+  <w:num w:numId="20" w16cid:durableId="775369305">
     <w:abstractNumId w:val="7"/>
   </w:num>
-  <w:num w:numId="18" w16cid:durableId="982732692">
-    <w:abstractNumId w:val="12"/>
+  <w:num w:numId="21" w16cid:durableId="378363547">
+    <w:abstractNumId w:val="6"/>
   </w:num>
 </w:numbering>
 </file>

</xml_diff>